<commit_message>
Preperations for help screens is done. Only thing needed is the text in them
</commit_message>
<xml_diff>
--- a/WhatweneedforIteration2.docx
+++ b/WhatweneedforIteration2.docx
@@ -12,29 +12,22 @@
           <w:rFonts w:ascii="Times New Roman" w:eastAsia="Times New Roman" w:hAnsi="Times New Roman" w:cs="Times New Roman"/>
           <w:sz w:val="24"/>
         </w:rPr>
-        <w:t>ALL OTHER IDEAS NEW AND THOUGHT OF BEFORE HAND NEED TO BE PUT ON HOLD UNTIL WE HAVE EVERYTHING ACTUALLY REQUIRED COMPLETED. WE CAN ADD THESE AS WOW-FACTORS ONCE WE ARE DONE.</w:t>
+        <w:t>What</w:t>
       </w:r>
-    </w:p>
-    <w:p>
-      <w:pPr>
-        <w:spacing w:after="100"/>
-      </w:pPr>
       <w:r>
         <w:rPr>
           <w:rFonts w:ascii="Times New Roman" w:eastAsia="Times New Roman" w:hAnsi="Times New Roman" w:cs="Times New Roman"/>
           <w:sz w:val="24"/>
         </w:rPr>
-        <w:t xml:space="preserve">What needs to be in the finished </w:t>
+        <w:t xml:space="preserve"> we have left that</w:t>
       </w:r>
-      <w:proofErr w:type="gramStart"/>
       <w:r>
         <w:rPr>
           <w:rFonts w:ascii="Times New Roman" w:eastAsia="Times New Roman" w:hAnsi="Times New Roman" w:cs="Times New Roman"/>
           <w:sz w:val="24"/>
         </w:rPr>
-        <w:t>product:</w:t>
+        <w:t xml:space="preserve"> needs to be in the finished product:</w:t>
       </w:r>
-      <w:proofErr w:type="gramEnd"/>
     </w:p>
     <w:p>
       <w:pPr>
@@ -53,9 +46,36 @@
       <w:r>
         <w:rPr>
           <w:rFonts w:ascii="Times New Roman" w:eastAsia="Times New Roman" w:hAnsi="Times New Roman" w:cs="Times New Roman"/>
-          <w:sz w:val="24"/>
-        </w:rPr>
-        <w:t xml:space="preserve">There are two different (and distinct) maps. </w:t>
+        </w:rPr>
+        <w:t>Use items</w:t>
+      </w:r>
+      <w:r>
+        <w:rPr>
+          <w:rFonts w:ascii="Times New Roman" w:eastAsia="Times New Roman" w:hAnsi="Times New Roman" w:cs="Times New Roman"/>
+        </w:rPr>
+        <w:t xml:space="preserve"> </w:t>
+      </w:r>
+      <w:bookmarkStart w:id="0" w:name="_GoBack"/>
+      <w:bookmarkEnd w:id="0"/>
+    </w:p>
+    <w:p>
+      <w:pPr>
+        <w:numPr>
+          <w:ilvl w:val="1"/>
+          <w:numId w:val="4"/>
+        </w:numPr>
+        <w:spacing w:after="100"/>
+        <w:ind w:hanging="359"/>
+        <w:contextualSpacing/>
+        <w:rPr>
+          <w:rFonts w:ascii="Times New Roman" w:eastAsia="Times New Roman" w:hAnsi="Times New Roman" w:cs="Times New Roman"/>
+        </w:rPr>
+      </w:pPr>
+      <w:r>
+        <w:rPr>
+          <w:rFonts w:ascii="Times New Roman" w:eastAsia="Times New Roman" w:hAnsi="Times New Roman" w:cs="Times New Roman"/>
+        </w:rPr>
+        <w:t>Healing stuff? We need 3 different types of items</w:t>
       </w:r>
     </w:p>
     <w:p>
@@ -76,13 +96,20 @@
         <w:rPr>
           <w:rFonts w:ascii="Times New Roman" w:eastAsia="Times New Roman" w:hAnsi="Times New Roman" w:cs="Times New Roman"/>
         </w:rPr>
-        <w:t>Interact with the grid tiles</w:t>
+        <w:t xml:space="preserve">Unit actions need to be animated (it doesn’t have to be fancy, but it has to be animated </w:t>
       </w:r>
       <w:r>
         <w:rPr>
           <w:rFonts w:ascii="Times New Roman" w:eastAsia="Times New Roman" w:hAnsi="Times New Roman" w:cs="Times New Roman"/>
-        </w:rPr>
-        <w:t xml:space="preserve"> in some way (e.g., set a trap, build something, etc.)</w:t>
+          <w:i/>
+        </w:rPr>
+        <w:t>somehow</w:t>
+      </w:r>
+      <w:r>
+        <w:rPr>
+          <w:rFonts w:ascii="Times New Roman" w:eastAsia="Times New Roman" w:hAnsi="Times New Roman" w:cs="Times New Roman"/>
+        </w:rPr>
+        <w:t xml:space="preserve">) </w:t>
       </w:r>
     </w:p>
     <w:p>
@@ -96,6 +123,7 @@
         <w:contextualSpacing/>
         <w:rPr>
           <w:rFonts w:ascii="Times New Roman" w:eastAsia="Times New Roman" w:hAnsi="Times New Roman" w:cs="Times New Roman"/>
+          <w:sz w:val="24"/>
         </w:rPr>
       </w:pPr>
       <w:r>
@@ -103,7 +131,7 @@
           <w:rFonts w:ascii="Times New Roman" w:eastAsia="Times New Roman" w:hAnsi="Times New Roman" w:cs="Times New Roman"/>
           <w:sz w:val="24"/>
         </w:rPr>
-        <w:t>The attackable spawn eggs we talked about and picking up items.</w:t>
+        <w:t>Movement only? Doesn’t sound like we need an attack animation but it may be good to have.</w:t>
       </w:r>
     </w:p>
     <w:p>
@@ -124,7 +152,7 @@
         <w:rPr>
           <w:rFonts w:ascii="Times New Roman" w:eastAsia="Times New Roman" w:hAnsi="Times New Roman" w:cs="Times New Roman"/>
         </w:rPr>
-        <w:t>Use items</w:t>
+        <w:t xml:space="preserve">Players can see a description somewhere about what an item does. </w:t>
       </w:r>
     </w:p>
     <w:p>
@@ -138,190 +166,15 @@
         <w:contextualSpacing/>
         <w:rPr>
           <w:rFonts w:ascii="Times New Roman" w:eastAsia="Times New Roman" w:hAnsi="Times New Roman" w:cs="Times New Roman"/>
+          <w:sz w:val="24"/>
         </w:rPr>
       </w:pPr>
       <w:r>
         <w:rPr>
           <w:rFonts w:ascii="Times New Roman" w:eastAsia="Times New Roman" w:hAnsi="Times New Roman" w:cs="Times New Roman"/>
-        </w:rPr>
-        <w:t>Healing stuff? We need 3 different types of items</w:t>
-      </w:r>
-    </w:p>
-    <w:p>
-      <w:pPr>
-        <w:numPr>
-          <w:ilvl w:val="0"/>
-          <w:numId w:val="4"/>
-        </w:numPr>
-        <w:spacing w:after="100"/>
-        <w:ind w:hanging="359"/>
-        <w:contextualSpacing/>
-        <w:rPr>
-          <w:rFonts w:ascii="Times New Roman" w:eastAsia="Times New Roman" w:hAnsi="Times New Roman" w:cs="Times New Roman"/>
           <w:sz w:val="24"/>
         </w:rPr>
-      </w:pPr>
-      <w:r>
-        <w:rPr>
-          <w:rFonts w:ascii="Times New Roman" w:eastAsia="Times New Roman" w:hAnsi="Times New Roman" w:cs="Times New Roman"/>
-        </w:rPr>
-        <w:t xml:space="preserve">Unit actions need to be animated (it doesn’t have to be fancy, but it has to </w:t>
-      </w:r>
-      <w:r>
-        <w:rPr>
-          <w:rFonts w:ascii="Times New Roman" w:eastAsia="Times New Roman" w:hAnsi="Times New Roman" w:cs="Times New Roman"/>
-        </w:rPr>
-        <w:t xml:space="preserve">be animated </w:t>
-      </w:r>
-      <w:r>
-        <w:rPr>
-          <w:rFonts w:ascii="Times New Roman" w:eastAsia="Times New Roman" w:hAnsi="Times New Roman" w:cs="Times New Roman"/>
-          <w:i/>
-        </w:rPr>
-        <w:t>somehow</w:t>
-      </w:r>
-      <w:r>
-        <w:rPr>
-          <w:rFonts w:ascii="Times New Roman" w:eastAsia="Times New Roman" w:hAnsi="Times New Roman" w:cs="Times New Roman"/>
-        </w:rPr>
-        <w:t xml:space="preserve">) </w:t>
-      </w:r>
-    </w:p>
-    <w:p>
-      <w:pPr>
-        <w:numPr>
-          <w:ilvl w:val="1"/>
-          <w:numId w:val="4"/>
-        </w:numPr>
-        <w:spacing w:after="100"/>
-        <w:ind w:hanging="359"/>
-        <w:contextualSpacing/>
-        <w:rPr>
-          <w:rFonts w:ascii="Times New Roman" w:eastAsia="Times New Roman" w:hAnsi="Times New Roman" w:cs="Times New Roman"/>
-          <w:sz w:val="24"/>
-        </w:rPr>
-      </w:pPr>
-      <w:r>
-        <w:rPr>
-          <w:rFonts w:ascii="Times New Roman" w:eastAsia="Times New Roman" w:hAnsi="Times New Roman" w:cs="Times New Roman"/>
-          <w:sz w:val="24"/>
-        </w:rPr>
-        <w:t>Movement only? Doesn’t sound like we need an attack animation but it may be good to have.</w:t>
-      </w:r>
-    </w:p>
-    <w:p>
-      <w:pPr>
-        <w:numPr>
-          <w:ilvl w:val="0"/>
-          <w:numId w:val="4"/>
-        </w:numPr>
-        <w:spacing w:after="100"/>
-        <w:ind w:hanging="359"/>
-        <w:contextualSpacing/>
-        <w:rPr>
-          <w:rFonts w:ascii="Times New Roman" w:eastAsia="Times New Roman" w:hAnsi="Times New Roman" w:cs="Times New Roman"/>
-          <w:sz w:val="24"/>
-        </w:rPr>
-      </w:pPr>
-      <w:r>
-        <w:rPr>
-          <w:rFonts w:ascii="Times New Roman" w:eastAsia="Times New Roman" w:hAnsi="Times New Roman" w:cs="Times New Roman"/>
-        </w:rPr>
-        <w:t xml:space="preserve">Players can see a description somewhere about what an item does. </w:t>
-      </w:r>
-    </w:p>
-    <w:p>
-      <w:pPr>
-        <w:numPr>
-          <w:ilvl w:val="1"/>
-          <w:numId w:val="4"/>
-        </w:numPr>
-        <w:spacing w:after="100"/>
-        <w:ind w:hanging="359"/>
-        <w:contextualSpacing/>
-        <w:rPr>
-          <w:rFonts w:ascii="Times New Roman" w:eastAsia="Times New Roman" w:hAnsi="Times New Roman" w:cs="Times New Roman"/>
-          <w:sz w:val="24"/>
-        </w:rPr>
-      </w:pPr>
-      <w:r>
-        <w:rPr>
-          <w:rFonts w:ascii="Times New Roman" w:eastAsia="Times New Roman" w:hAnsi="Times New Roman" w:cs="Times New Roman"/>
-          <w:sz w:val="24"/>
-        </w:rPr>
-        <w:t>We can put each type of item in the ‘Help Window’ with a description of what i</w:t>
-      </w:r>
-      <w:r>
-        <w:rPr>
-          <w:rFonts w:ascii="Times New Roman" w:eastAsia="Times New Roman" w:hAnsi="Times New Roman" w:cs="Times New Roman"/>
-          <w:sz w:val="24"/>
-        </w:rPr>
-        <w:t>t does.</w:t>
-      </w:r>
-    </w:p>
-    <w:p>
-      <w:pPr>
-        <w:numPr>
-          <w:ilvl w:val="0"/>
-          <w:numId w:val="4"/>
-        </w:numPr>
-        <w:spacing w:after="100"/>
-        <w:ind w:hanging="359"/>
-        <w:contextualSpacing/>
-        <w:rPr>
-          <w:rFonts w:ascii="Times New Roman" w:eastAsia="Times New Roman" w:hAnsi="Times New Roman" w:cs="Times New Roman"/>
-          <w:sz w:val="24"/>
-        </w:rPr>
-      </w:pPr>
-      <w:r>
-        <w:rPr>
-          <w:rFonts w:ascii="Times New Roman" w:eastAsia="Times New Roman" w:hAnsi="Times New Roman" w:cs="Times New Roman"/>
-        </w:rPr>
-        <w:t xml:space="preserve">Single-player games can be saved and reloaded later (after the program has been restarted). </w:t>
-      </w:r>
-    </w:p>
-    <w:p>
-      <w:pPr>
-        <w:numPr>
-          <w:ilvl w:val="1"/>
-          <w:numId w:val="4"/>
-        </w:numPr>
-        <w:spacing w:after="100"/>
-        <w:ind w:hanging="359"/>
-        <w:contextualSpacing/>
-        <w:rPr>
-          <w:rFonts w:ascii="Times New Roman" w:eastAsia="Times New Roman" w:hAnsi="Times New Roman" w:cs="Times New Roman"/>
-          <w:sz w:val="24"/>
-        </w:rPr>
-      </w:pPr>
-      <w:r>
-        <w:rPr>
-          <w:rFonts w:ascii="Times New Roman" w:eastAsia="Times New Roman" w:hAnsi="Times New Roman" w:cs="Times New Roman"/>
-          <w:sz w:val="24"/>
-        </w:rPr>
-        <w:t>We will need another screen after the continue button has been pressed to pick a load state.</w:t>
-      </w:r>
-    </w:p>
-    <w:p>
-      <w:pPr>
-        <w:numPr>
-          <w:ilvl w:val="1"/>
-          <w:numId w:val="4"/>
-        </w:numPr>
-        <w:spacing w:after="100"/>
-        <w:ind w:hanging="359"/>
-        <w:contextualSpacing/>
-        <w:rPr>
-          <w:rFonts w:ascii="Times New Roman" w:eastAsia="Times New Roman" w:hAnsi="Times New Roman" w:cs="Times New Roman"/>
-          <w:sz w:val="24"/>
-        </w:rPr>
-      </w:pPr>
-      <w:r>
-        <w:rPr>
-          <w:rFonts w:ascii="Times New Roman" w:eastAsia="Times New Roman" w:hAnsi="Times New Roman" w:cs="Times New Roman"/>
-          <w:sz w:val="24"/>
-        </w:rPr>
-        <w:t xml:space="preserve">We will talk about how we want to implement saving. </w:t>
+        <w:t>We can put each type of item in the ‘Help Window’ with a description of what it does.</w:t>
       </w:r>
     </w:p>
     <w:p>
@@ -353,422 +206,20 @@
         <w:rPr>
           <w:rFonts w:ascii="Times New Roman" w:eastAsia="Times New Roman" w:hAnsi="Times New Roman" w:cs="Times New Roman"/>
         </w:rPr>
-        <w:t xml:space="preserve">It doesn’t have to be very smart, but if the player does nothing, the AI should be able to </w:t>
-      </w:r>
-      <w:proofErr w:type="gramStart"/>
-      <w:r>
-        <w:rPr>
-          <w:rFonts w:ascii="Times New Roman" w:eastAsia="Times New Roman" w:hAnsi="Times New Roman" w:cs="Times New Roman"/>
-        </w:rPr>
-        <w:t>win</w:t>
-      </w:r>
-      <w:proofErr w:type="gramEnd"/>
-      <w:r>
-        <w:rPr>
-          <w:rFonts w:ascii="Times New Roman" w:eastAsia="Times New Roman" w:hAnsi="Times New Roman" w:cs="Times New Roman"/>
-        </w:rPr>
-        <w:t xml:space="preserve">. </w:t>
+        <w:t xml:space="preserve">It doesn’t have to be very smart, but if the player does nothing, the AI should be able to win. </w:t>
       </w:r>
     </w:p>
     <w:p/>
     <w:p>
+      <w:pPr>
+        <w:spacing w:after="100"/>
+      </w:pPr>
       <w:r>
         <w:rPr>
           <w:rFonts w:ascii="Times New Roman" w:eastAsia="Times New Roman" w:hAnsi="Times New Roman" w:cs="Times New Roman"/>
-          <w:sz w:val="20"/>
-        </w:rPr>
-        <w:t>What needs</w:t>
-      </w:r>
-      <w:r>
-        <w:rPr>
-          <w:rFonts w:ascii="Times New Roman" w:eastAsia="Times New Roman" w:hAnsi="Times New Roman" w:cs="Times New Roman"/>
-          <w:sz w:val="20"/>
-        </w:rPr>
-        <w:t xml:space="preserve"> to be finished before anything else is worked on (should be done in the order listed also):</w:t>
-      </w:r>
-    </w:p>
-    <w:p>
-      <w:pPr>
-        <w:numPr>
-          <w:ilvl w:val="0"/>
-          <w:numId w:val="2"/>
-        </w:numPr>
-        <w:ind w:hanging="359"/>
-        <w:contextualSpacing/>
-      </w:pPr>
-      <w:bookmarkStart w:id="0" w:name="_GoBack"/>
-      <w:bookmarkEnd w:id="0"/>
-      <w:r>
-        <w:rPr>
-          <w:rFonts w:ascii="Times New Roman" w:eastAsia="Times New Roman" w:hAnsi="Times New Roman" w:cs="Times New Roman"/>
-        </w:rPr>
-        <w:t>There should be a computer AI to play against.</w:t>
-      </w:r>
-    </w:p>
-    <w:p>
-      <w:pPr>
-        <w:numPr>
-          <w:ilvl w:val="1"/>
-          <w:numId w:val="2"/>
-        </w:numPr>
-        <w:ind w:hanging="359"/>
-        <w:contextualSpacing/>
-      </w:pPr>
-      <w:r>
-        <w:rPr>
-          <w:rFonts w:ascii="Times New Roman" w:eastAsia="Times New Roman" w:hAnsi="Times New Roman" w:cs="Times New Roman"/>
-        </w:rPr>
-        <w:t>It doesn’t have to be very smart, but if the player does nothing, the AI should be able to win.</w:t>
-      </w:r>
-      <w:r>
-        <w:rPr>
-          <w:rFonts w:ascii="Times New Roman" w:eastAsia="Times New Roman" w:hAnsi="Times New Roman" w:cs="Times New Roman"/>
+          <w:sz w:val="24"/>
         </w:rPr>
         <w:t xml:space="preserve"> </w:t>
-      </w:r>
-    </w:p>
-    <w:p>
-      <w:pPr>
-        <w:numPr>
-          <w:ilvl w:val="1"/>
-          <w:numId w:val="2"/>
-        </w:numPr>
-        <w:ind w:hanging="359"/>
-        <w:contextualSpacing/>
-        <w:rPr>
-          <w:rFonts w:ascii="Times New Roman" w:eastAsia="Times New Roman" w:hAnsi="Times New Roman" w:cs="Times New Roman"/>
-        </w:rPr>
-      </w:pPr>
-      <w:r>
-        <w:rPr>
-          <w:rFonts w:ascii="Times New Roman" w:eastAsia="Times New Roman" w:hAnsi="Times New Roman" w:cs="Times New Roman"/>
-        </w:rPr>
-        <w:t>This should only be worked on after movement where tiles properly affect units is working</w:t>
-      </w:r>
-    </w:p>
-    <w:p>
-      <w:pPr>
-        <w:numPr>
-          <w:ilvl w:val="0"/>
-          <w:numId w:val="2"/>
-        </w:numPr>
-        <w:ind w:hanging="359"/>
-        <w:contextualSpacing/>
-      </w:pPr>
-      <w:r>
-        <w:t>Three different game types</w:t>
-      </w:r>
-    </w:p>
-    <w:p>
-      <w:pPr>
-        <w:numPr>
-          <w:ilvl w:val="1"/>
-          <w:numId w:val="2"/>
-        </w:numPr>
-        <w:ind w:hanging="359"/>
-        <w:contextualSpacing/>
-      </w:pPr>
-      <w:r>
-        <w:t xml:space="preserve">Need a screen before the difficulty asking what game type the user wants to play. </w:t>
-      </w:r>
-    </w:p>
-    <w:p>
-      <w:pPr>
-        <w:numPr>
-          <w:ilvl w:val="1"/>
-          <w:numId w:val="2"/>
-        </w:numPr>
-        <w:ind w:hanging="359"/>
-        <w:contextualSpacing/>
-      </w:pPr>
-      <w:r>
-        <w:t>This can be worked on simultaneously with the above tw</w:t>
-      </w:r>
-      <w:r>
-        <w:t xml:space="preserve">o by someone who isn’t working on the above.  </w:t>
-      </w:r>
-    </w:p>
-    <w:p>
-      <w:pPr>
-        <w:ind w:left="720"/>
-      </w:pPr>
-    </w:p>
-    <w:p>
-      <w:r>
-        <w:t>Stuff to be worked on after the three things above have been finished:</w:t>
-      </w:r>
-    </w:p>
-    <w:p>
-      <w:pPr>
-        <w:numPr>
-          <w:ilvl w:val="0"/>
-          <w:numId w:val="3"/>
-        </w:numPr>
-        <w:spacing w:after="100"/>
-        <w:ind w:hanging="359"/>
-        <w:contextualSpacing/>
-        <w:rPr>
-          <w:rFonts w:ascii="Times New Roman" w:eastAsia="Times New Roman" w:hAnsi="Times New Roman" w:cs="Times New Roman"/>
-          <w:sz w:val="24"/>
-        </w:rPr>
-      </w:pPr>
-      <w:r>
-        <w:rPr>
-          <w:rFonts w:ascii="Times New Roman" w:eastAsia="Times New Roman" w:hAnsi="Times New Roman" w:cs="Times New Roman"/>
-        </w:rPr>
-        <w:t>Interact with the grid tiles in some way (e.g., set a trap, build something, etc.)</w:t>
-      </w:r>
-    </w:p>
-    <w:p>
-      <w:pPr>
-        <w:numPr>
-          <w:ilvl w:val="1"/>
-          <w:numId w:val="3"/>
-        </w:numPr>
-        <w:spacing w:after="100"/>
-        <w:ind w:hanging="359"/>
-        <w:contextualSpacing/>
-        <w:rPr>
-          <w:rFonts w:ascii="Times New Roman" w:eastAsia="Times New Roman" w:hAnsi="Times New Roman" w:cs="Times New Roman"/>
-        </w:rPr>
-      </w:pPr>
-      <w:r>
-        <w:rPr>
-          <w:rFonts w:ascii="Times New Roman" w:eastAsia="Times New Roman" w:hAnsi="Times New Roman" w:cs="Times New Roman"/>
-          <w:sz w:val="24"/>
-        </w:rPr>
-        <w:t>The attackable spawn eggs we talked about and picking up items.</w:t>
-      </w:r>
-    </w:p>
-    <w:p>
-      <w:pPr>
-        <w:numPr>
-          <w:ilvl w:val="0"/>
-          <w:numId w:val="3"/>
-        </w:numPr>
-        <w:spacing w:after="100"/>
-        <w:ind w:hanging="359"/>
-        <w:contextualSpacing/>
-        <w:rPr>
-          <w:rFonts w:ascii="Times New Roman" w:eastAsia="Times New Roman" w:hAnsi="Times New Roman" w:cs="Times New Roman"/>
-          <w:sz w:val="24"/>
-        </w:rPr>
-      </w:pPr>
-      <w:r>
-        <w:rPr>
-          <w:rFonts w:ascii="Times New Roman" w:eastAsia="Times New Roman" w:hAnsi="Times New Roman" w:cs="Times New Roman"/>
-        </w:rPr>
-        <w:t xml:space="preserve">Unit actions need to be animated (it doesn’t have to be fancy, but it has to be animated </w:t>
-      </w:r>
-      <w:r>
-        <w:rPr>
-          <w:rFonts w:ascii="Times New Roman" w:eastAsia="Times New Roman" w:hAnsi="Times New Roman" w:cs="Times New Roman"/>
-          <w:i/>
-        </w:rPr>
-        <w:t>somehow</w:t>
-      </w:r>
-      <w:r>
-        <w:rPr>
-          <w:rFonts w:ascii="Times New Roman" w:eastAsia="Times New Roman" w:hAnsi="Times New Roman" w:cs="Times New Roman"/>
-        </w:rPr>
-        <w:t xml:space="preserve">) </w:t>
-      </w:r>
-    </w:p>
-    <w:p>
-      <w:pPr>
-        <w:numPr>
-          <w:ilvl w:val="1"/>
-          <w:numId w:val="3"/>
-        </w:numPr>
-        <w:spacing w:after="100"/>
-        <w:ind w:hanging="359"/>
-        <w:contextualSpacing/>
-        <w:rPr>
-          <w:rFonts w:ascii="Times New Roman" w:eastAsia="Times New Roman" w:hAnsi="Times New Roman" w:cs="Times New Roman"/>
-          <w:sz w:val="24"/>
-        </w:rPr>
-      </w:pPr>
-      <w:r>
-        <w:rPr>
-          <w:rFonts w:ascii="Times New Roman" w:eastAsia="Times New Roman" w:hAnsi="Times New Roman" w:cs="Times New Roman"/>
-          <w:sz w:val="24"/>
-        </w:rPr>
-        <w:t>Movement only? Doesn’t sound like we need an attack animation but it may be good to have.</w:t>
-      </w:r>
-    </w:p>
-    <w:p>
-      <w:pPr>
-        <w:numPr>
-          <w:ilvl w:val="0"/>
-          <w:numId w:val="3"/>
-        </w:numPr>
-        <w:spacing w:after="100"/>
-        <w:ind w:hanging="359"/>
-        <w:contextualSpacing/>
-        <w:rPr>
-          <w:rFonts w:ascii="Times New Roman" w:eastAsia="Times New Roman" w:hAnsi="Times New Roman" w:cs="Times New Roman"/>
-          <w:sz w:val="24"/>
-        </w:rPr>
-      </w:pPr>
-      <w:r>
-        <w:rPr>
-          <w:rFonts w:ascii="Times New Roman" w:eastAsia="Times New Roman" w:hAnsi="Times New Roman" w:cs="Times New Roman"/>
-        </w:rPr>
-        <w:t>Sin</w:t>
-      </w:r>
-      <w:r>
-        <w:rPr>
-          <w:rFonts w:ascii="Times New Roman" w:eastAsia="Times New Roman" w:hAnsi="Times New Roman" w:cs="Times New Roman"/>
-        </w:rPr>
-        <w:t xml:space="preserve">gle-player games can be saved and reloaded later (after the program has been restarted). </w:t>
-      </w:r>
-    </w:p>
-    <w:p>
-      <w:pPr>
-        <w:numPr>
-          <w:ilvl w:val="1"/>
-          <w:numId w:val="3"/>
-        </w:numPr>
-        <w:spacing w:after="100"/>
-        <w:ind w:hanging="359"/>
-        <w:contextualSpacing/>
-        <w:rPr>
-          <w:rFonts w:ascii="Times New Roman" w:eastAsia="Times New Roman" w:hAnsi="Times New Roman" w:cs="Times New Roman"/>
-          <w:sz w:val="24"/>
-        </w:rPr>
-      </w:pPr>
-      <w:r>
-        <w:rPr>
-          <w:rFonts w:ascii="Times New Roman" w:eastAsia="Times New Roman" w:hAnsi="Times New Roman" w:cs="Times New Roman"/>
-          <w:sz w:val="24"/>
-        </w:rPr>
-        <w:lastRenderedPageBreak/>
-        <w:t>We will need another screen after the continue button has been pressed to pick a load state.</w:t>
-      </w:r>
-    </w:p>
-    <w:p>
-      <w:pPr>
-        <w:numPr>
-          <w:ilvl w:val="1"/>
-          <w:numId w:val="3"/>
-        </w:numPr>
-        <w:spacing w:after="100"/>
-        <w:ind w:hanging="359"/>
-        <w:contextualSpacing/>
-        <w:rPr>
-          <w:rFonts w:ascii="Times New Roman" w:eastAsia="Times New Roman" w:hAnsi="Times New Roman" w:cs="Times New Roman"/>
-          <w:sz w:val="24"/>
-        </w:rPr>
-      </w:pPr>
-      <w:r>
-        <w:rPr>
-          <w:rFonts w:ascii="Times New Roman" w:eastAsia="Times New Roman" w:hAnsi="Times New Roman" w:cs="Times New Roman"/>
-          <w:sz w:val="24"/>
-        </w:rPr>
-        <w:t xml:space="preserve">We will talk about how we want to implement saving. </w:t>
-      </w:r>
-    </w:p>
-    <w:p>
-      <w:pPr>
-        <w:numPr>
-          <w:ilvl w:val="0"/>
-          <w:numId w:val="3"/>
-        </w:numPr>
-        <w:spacing w:after="100"/>
-        <w:ind w:hanging="359"/>
-        <w:contextualSpacing/>
-        <w:rPr>
-          <w:rFonts w:ascii="Times New Roman" w:eastAsia="Times New Roman" w:hAnsi="Times New Roman" w:cs="Times New Roman"/>
-          <w:sz w:val="24"/>
-        </w:rPr>
-      </w:pPr>
-      <w:r>
-        <w:rPr>
-          <w:rFonts w:ascii="Times New Roman" w:eastAsia="Times New Roman" w:hAnsi="Times New Roman" w:cs="Times New Roman"/>
-        </w:rPr>
-        <w:t>Use items</w:t>
-      </w:r>
-    </w:p>
-    <w:p>
-      <w:pPr>
-        <w:numPr>
-          <w:ilvl w:val="1"/>
-          <w:numId w:val="3"/>
-        </w:numPr>
-        <w:spacing w:after="100"/>
-        <w:ind w:hanging="359"/>
-        <w:contextualSpacing/>
-        <w:rPr>
-          <w:rFonts w:ascii="Times New Roman" w:eastAsia="Times New Roman" w:hAnsi="Times New Roman" w:cs="Times New Roman"/>
-        </w:rPr>
-      </w:pPr>
-      <w:r>
-        <w:rPr>
-          <w:rFonts w:ascii="Times New Roman" w:eastAsia="Times New Roman" w:hAnsi="Times New Roman" w:cs="Times New Roman"/>
-        </w:rPr>
-        <w:t>Healing stuff? We need 3 different types of items</w:t>
-      </w:r>
-    </w:p>
-    <w:p>
-      <w:pPr>
-        <w:numPr>
-          <w:ilvl w:val="0"/>
-          <w:numId w:val="3"/>
-        </w:numPr>
-        <w:spacing w:after="100"/>
-        <w:ind w:hanging="359"/>
-        <w:contextualSpacing/>
-        <w:rPr>
-          <w:rFonts w:ascii="Times New Roman" w:eastAsia="Times New Roman" w:hAnsi="Times New Roman" w:cs="Times New Roman"/>
-        </w:rPr>
-      </w:pPr>
-      <w:r>
-        <w:rPr>
-          <w:rFonts w:ascii="Times New Roman" w:eastAsia="Times New Roman" w:hAnsi="Times New Roman" w:cs="Times New Roman"/>
-          <w:sz w:val="24"/>
-        </w:rPr>
-        <w:t xml:space="preserve">There are two different (and distinct) maps. </w:t>
-      </w:r>
-    </w:p>
-    <w:p>
-      <w:pPr>
-        <w:spacing w:after="100"/>
-      </w:pPr>
-    </w:p>
-    <w:p>
-      <w:pPr>
-        <w:spacing w:after="100"/>
-      </w:pPr>
-      <w:r>
-        <w:rPr>
-          <w:rFonts w:ascii="Times New Roman" w:eastAsia="Times New Roman" w:hAnsi="Times New Roman" w:cs="Times New Roman"/>
-          <w:sz w:val="24"/>
-        </w:rPr>
-        <w:t>ALL OTHER IDEAS NEW AND THOUGHT OF BEFORE HAND NEED TO BE PUT ON HOLD UNTIL WE HAVE EVERYTHING ACTUALLY REQUIRED COMPLETED. WE CAN ADD THESE AS WOW-FACTORS ONC</w:t>
-      </w:r>
-      <w:r>
-        <w:rPr>
-          <w:rFonts w:ascii="Times New Roman" w:eastAsia="Times New Roman" w:hAnsi="Times New Roman" w:cs="Times New Roman"/>
-          <w:sz w:val="24"/>
-        </w:rPr>
-        <w:t>E WE ARE DONE.</w:t>
-      </w:r>
-    </w:p>
-    <w:p>
-      <w:pPr>
-        <w:spacing w:after="100"/>
-      </w:pPr>
-    </w:p>
-    <w:p>
-      <w:pPr>
-        <w:spacing w:after="100"/>
-      </w:pPr>
-      <w:r>
-        <w:rPr>
-          <w:rFonts w:ascii="Times New Roman" w:eastAsia="Times New Roman" w:hAnsi="Times New Roman" w:cs="Times New Roman"/>
-          <w:sz w:val="24"/>
-        </w:rPr>
-        <w:t xml:space="preserve">Also please do not submit broken code or code that does not yet do anything. Test the functionality before you push don’t assume it works. </w:t>
       </w:r>
     </w:p>
     <w:sectPr>

</xml_diff>